<commit_message>
Fix mesto not being shown in rendered document
</commit_message>
<xml_diff>
--- a/ied-be/src/templates/template_1.docx
+++ b/ied-be/src/templates/template_1.docx
@@ -350,6 +350,18 @@
                 <w:u w:val="single"/>
                 <w:shd w:fill="auto" w:val="clear"/>
               </w:rPr>
+              <w:t xml:space="preserve">{mesto}, </w:t>
+            </w:r>
+            <w:r>
+              <w:rPr>
+                <w:rFonts w:ascii="Times New Roman" w:hAnsi="Times New Roman" w:cs="Times New Roman" w:eastAsia="Times New Roman"/>
+                <w:color w:val="000000"/>
+                <w:spacing w:val="0"/>
+                <w:position w:val="0"/>
+                <w:sz w:val="24"/>
+                <w:u w:val="single"/>
+                <w:shd w:fill="auto" w:val="clear"/>
+              </w:rPr>
               <w:t xml:space="preserve">{adresa}</w:t>
             </w:r>
           </w:p>

</xml_diff>

<commit_message>
Add conditional rendering in document
</commit_message>
<xml_diff>
--- a/ied-be/src/templates/template_1.docx
+++ b/ied-be/src/templates/template_1.docx
@@ -29,7 +29,7 @@
     <w:tbl>
       <w:tblPr/>
       <w:tblGrid>
-        <w:gridCol w:w="9360"/>
+        <w:gridCol w:w="9465"/>
       </w:tblGrid>
       <w:tr>
         <w:trPr>
@@ -38,7 +38,7 @@
         </w:trPr>
         <w:tc>
           <w:tcPr>
-            <w:tcW w:w="9360" w:type="dxa"/>
+            <w:tcW w:w="9465" w:type="dxa"/>
             <w:tcBorders>
               <w:top w:val="single" w:color="000000" w:sz="4"/>
               <w:left w:val="single" w:color="000000" w:sz="4"/>
@@ -215,7 +215,7 @@
     <w:tbl>
       <w:tblPr/>
       <w:tblGrid>
-        <w:gridCol w:w="6415"/>
+        <w:gridCol w:w="9465"/>
       </w:tblGrid>
       <w:tr>
         <w:trPr>
@@ -224,7 +224,7 @@
         </w:trPr>
         <w:tc>
           <w:tcPr>
-            <w:tcW w:w="6415" w:type="dxa"/>
+            <w:tcW w:w="9465" w:type="dxa"/>
             <w:tcBorders>
               <w:top w:val="single" w:color="000000" w:sz="4"/>
               <w:left w:val="single" w:color="000000" w:sz="4"/>
@@ -280,12 +280,12 @@
       </w:tr>
       <w:tr>
         <w:trPr>
-          <w:trHeight w:val="990" w:hRule="auto"/>
+          <w:trHeight w:val="300" w:hRule="auto"/>
           <w:jc w:val="left"/>
         </w:trPr>
         <w:tc>
           <w:tcPr>
-            <w:tcW w:w="6415" w:type="dxa"/>
+            <w:tcW w:w="9465" w:type="dxa"/>
             <w:tcBorders>
               <w:top w:val="single" w:color="000000" w:sz="4"/>
               <w:left w:val="single" w:color="000000" w:sz="4"/>
@@ -350,19 +350,7 @@
                 <w:u w:val="single"/>
                 <w:shd w:fill="auto" w:val="clear"/>
               </w:rPr>
-              <w:t xml:space="preserve">{mesto}, </w:t>
-            </w:r>
-            <w:r>
-              <w:rPr>
-                <w:rFonts w:ascii="Times New Roman" w:hAnsi="Times New Roman" w:cs="Times New Roman" w:eastAsia="Times New Roman"/>
-                <w:color w:val="000000"/>
-                <w:spacing w:val="0"/>
-                <w:position w:val="0"/>
-                <w:sz w:val="24"/>
-                <w:u w:val="single"/>
-                <w:shd w:fill="auto" w:val="clear"/>
-              </w:rPr>
-              <w:t xml:space="preserve">{adresa}</w:t>
+              <w:t xml:space="preserve">{mesto}, {adresa}</w:t>
             </w:r>
           </w:p>
           <w:p>
@@ -463,9 +451,10 @@
     <w:tbl>
       <w:tblPr/>
       <w:tblGrid>
-        <w:gridCol w:w="2980"/>
-        <w:gridCol w:w="2800"/>
-        <w:gridCol w:w="3160"/>
+        <w:gridCol w:w="3628"/>
+        <w:gridCol w:w="2119"/>
+        <w:gridCol w:w="1989"/>
+        <w:gridCol w:w="1755"/>
       </w:tblGrid>
       <w:tr>
         <w:trPr>
@@ -474,7 +463,7 @@
         </w:trPr>
         <w:tc>
           <w:tcPr>
-            <w:tcW w:w="2980" w:type="dxa"/>
+            <w:tcW w:w="3628" w:type="dxa"/>
             <w:tcBorders>
               <w:top w:val="single" w:color="000000" w:sz="8"/>
               <w:left w:val="single" w:color="000000" w:sz="8"/>
@@ -515,7 +504,7 @@
         </w:tc>
         <w:tc>
           <w:tcPr>
-            <w:tcW w:w="2800" w:type="dxa"/>
+            <w:tcW w:w="2119" w:type="dxa"/>
             <w:tcBorders>
               <w:top w:val="single" w:color="000000" w:sz="8"/>
               <w:left w:val="single" w:color="000000" w:sz="8"/>
@@ -556,7 +545,7 @@
         </w:tc>
         <w:tc>
           <w:tcPr>
-            <w:tcW w:w="3160" w:type="dxa"/>
+            <w:tcW w:w="1989" w:type="dxa"/>
             <w:tcBorders>
               <w:top w:val="single" w:color="000000" w:sz="8"/>
               <w:left w:val="single" w:color="000000" w:sz="8"/>
@@ -603,19 +592,72 @@
                 <w:u w:val="single"/>
                 <w:shd w:fill="auto" w:val="clear"/>
               </w:rPr>
-              <w:t xml:space="preserve">čina</w:t>
+              <w:t xml:space="preserve">čina - online</w:t>
+            </w:r>
+          </w:p>
+        </w:tc>
+        <w:tc>
+          <w:tcPr>
+            <w:tcW w:w="1755" w:type="dxa"/>
+            <w:tcBorders>
+              <w:top w:val="single" w:color="000000" w:sz="8"/>
+              <w:left w:val="single" w:color="000000" w:sz="8"/>
+              <w:bottom w:val="single" w:color="000000" w:sz="8"/>
+              <w:right w:val="single" w:color="000000" w:sz="8"/>
+            </w:tcBorders>
+            <w:shd w:color="000000" w:fill="ffffff" w:val="clear"/>
+            <w:tcMar>
+              <w:left w:w="100" w:type="dxa"/>
+              <w:right w:w="100" w:type="dxa"/>
+            </w:tcMar>
+            <w:vAlign w:val="top"/>
+          </w:tcPr>
+          <w:p>
+            <w:pPr>
+              <w:spacing w:before="0" w:after="160" w:line="279"/>
+              <w:ind w:right="0" w:left="0" w:firstLine="0"/>
+              <w:jc w:val="left"/>
+              <w:rPr>
+                <w:spacing w:val="0"/>
+                <w:position w:val="0"/>
+                <w:shd w:fill="auto" w:val="clear"/>
+              </w:rPr>
+            </w:pPr>
+            <w:r>
+              <w:rPr>
+                <w:rFonts w:ascii="Times New Roman" w:hAnsi="Times New Roman" w:cs="Times New Roman" w:eastAsia="Times New Roman"/>
+                <w:color w:val="000000"/>
+                <w:spacing w:val="0"/>
+                <w:position w:val="0"/>
+                <w:sz w:val="24"/>
+                <w:u w:val="single"/>
+                <w:shd w:fill="auto" w:val="clear"/>
+              </w:rPr>
+              <w:t xml:space="preserve">Koli</w:t>
+            </w:r>
+            <w:r>
+              <w:rPr>
+                <w:rFonts w:ascii="Times New Roman" w:hAnsi="Times New Roman" w:cs="Times New Roman" w:eastAsia="Times New Roman"/>
+                <w:color w:val="000000"/>
+                <w:spacing w:val="0"/>
+                <w:position w:val="0"/>
+                <w:sz w:val="24"/>
+                <w:u w:val="single"/>
+                <w:shd w:fill="auto" w:val="clear"/>
+              </w:rPr>
+              <w:t xml:space="preserve">čina - offline</w:t>
             </w:r>
           </w:p>
         </w:tc>
       </w:tr>
       <w:tr>
         <w:trPr>
-          <w:trHeight w:val="300" w:hRule="auto"/>
+          <w:trHeight w:val="690" w:hRule="auto"/>
           <w:jc w:val="left"/>
         </w:trPr>
         <w:tc>
           <w:tcPr>
-            <w:tcW w:w="2980" w:type="dxa"/>
+            <w:tcW w:w="3628" w:type="dxa"/>
             <w:tcBorders>
               <w:top w:val="single" w:color="000000" w:sz="8"/>
               <w:left w:val="single" w:color="000000" w:sz="8"/>
@@ -656,7 +698,7 @@
         </w:tc>
         <w:tc>
           <w:tcPr>
-            <w:tcW w:w="2800" w:type="dxa"/>
+            <w:tcW w:w="2119" w:type="dxa"/>
             <w:tcBorders>
               <w:top w:val="single" w:color="000000" w:sz="8"/>
               <w:left w:val="single" w:color="000000" w:sz="8"/>
@@ -697,7 +739,7 @@
         </w:tc>
         <w:tc>
           <w:tcPr>
-            <w:tcW w:w="3160" w:type="dxa"/>
+            <w:tcW w:w="1989" w:type="dxa"/>
             <w:tcBorders>
               <w:top w:val="single" w:color="000000" w:sz="8"/>
               <w:left w:val="single" w:color="000000" w:sz="8"/>
@@ -736,118 +778,33 @@
             </w:r>
           </w:p>
         </w:tc>
-      </w:tr>
-      <w:tr>
-        <w:trPr>
-          <w:trHeight w:val="300" w:hRule="auto"/>
-          <w:jc w:val="left"/>
-        </w:trPr>
-        <w:tc>
-          <w:tcPr>
-            <w:tcW w:w="2980" w:type="dxa"/>
-            <w:tcBorders>
-              <w:top w:val="single" w:color="000000" w:sz="8"/>
-              <w:left w:val="single" w:color="000000" w:sz="8"/>
-              <w:bottom w:val="single" w:color="000000" w:sz="8"/>
-              <w:right w:val="single" w:color="000000" w:sz="8"/>
-            </w:tcBorders>
-            <w:shd w:color="000000" w:fill="ffffff" w:val="clear"/>
-            <w:tcMar>
-              <w:left w:w="100" w:type="dxa"/>
-              <w:right w:w="100" w:type="dxa"/>
-            </w:tcMar>
-            <w:vAlign w:val="top"/>
-          </w:tcPr>
-          <w:p>
-            <w:pPr>
-              <w:spacing w:before="0" w:after="0" w:line="279"/>
-              <w:ind w:right="0" w:left="0" w:firstLine="0"/>
-              <w:jc w:val="left"/>
-              <w:rPr>
-                <w:spacing w:val="0"/>
-                <w:position w:val="0"/>
-                <w:shd w:fill="auto" w:val="clear"/>
-              </w:rPr>
-            </w:pPr>
-            <w:r>
-              <w:rPr>
-                <w:rFonts w:ascii="Times New Roman" w:hAnsi="Times New Roman" w:cs="Times New Roman" w:eastAsia="Times New Roman"/>
-                <w:color w:val="000000"/>
-                <w:spacing w:val="0"/>
-                <w:position w:val="0"/>
-                <w:sz w:val="24"/>
-                <w:u w:val="single"/>
-                <w:shd w:fill="auto" w:val="clear"/>
-              </w:rPr>
-              <w:t xml:space="preserve">{nazivSeminara}</w:t>
-            </w:r>
-          </w:p>
-        </w:tc>
-        <w:tc>
-          <w:tcPr>
-            <w:tcW w:w="2800" w:type="dxa"/>
-            <w:tcBorders>
-              <w:top w:val="single" w:color="000000" w:sz="8"/>
-              <w:left w:val="single" w:color="000000" w:sz="8"/>
-              <w:bottom w:val="single" w:color="000000" w:sz="8"/>
-              <w:right w:val="single" w:color="000000" w:sz="8"/>
-            </w:tcBorders>
-            <w:shd w:color="000000" w:fill="ffffff" w:val="clear"/>
-            <w:tcMar>
-              <w:left w:w="100" w:type="dxa"/>
-              <w:right w:w="100" w:type="dxa"/>
-            </w:tcMar>
-            <w:vAlign w:val="top"/>
-          </w:tcPr>
-          <w:p>
-            <w:pPr>
-              <w:spacing w:before="0" w:after="0" w:line="279"/>
-              <w:ind w:right="0" w:left="0" w:firstLine="0"/>
-              <w:jc w:val="left"/>
-              <w:rPr>
-                <w:spacing w:val="0"/>
-                <w:position w:val="0"/>
-                <w:shd w:fill="auto" w:val="clear"/>
-              </w:rPr>
-            </w:pPr>
-            <w:r>
-              <w:rPr>
-                <w:rFonts w:ascii="Times New Roman" w:hAnsi="Times New Roman" w:cs="Times New Roman" w:eastAsia="Times New Roman"/>
-                <w:color w:val="000000"/>
-                <w:spacing w:val="0"/>
-                <w:position w:val="0"/>
-                <w:sz w:val="24"/>
-                <w:u w:val="single"/>
-                <w:shd w:fill="auto" w:val="clear"/>
-              </w:rPr>
-              <w:t xml:space="preserve">{jedinicaMere}</w:t>
-            </w:r>
-          </w:p>
-        </w:tc>
-        <w:tc>
-          <w:tcPr>
-            <w:tcW w:w="3160" w:type="dxa"/>
-            <w:tcBorders>
-              <w:top w:val="single" w:color="000000" w:sz="8"/>
-              <w:left w:val="single" w:color="000000" w:sz="8"/>
-              <w:bottom w:val="single" w:color="000000" w:sz="8"/>
-              <w:right w:val="single" w:color="000000" w:sz="8"/>
-            </w:tcBorders>
-            <w:shd w:color="000000" w:fill="ffffff" w:val="clear"/>
-            <w:tcMar>
-              <w:left w:w="100" w:type="dxa"/>
-              <w:right w:w="100" w:type="dxa"/>
-            </w:tcMar>
-            <w:vAlign w:val="top"/>
-          </w:tcPr>
-          <w:p>
-            <w:pPr>
-              <w:spacing w:before="0" w:after="0" w:line="279"/>
-              <w:ind w:right="0" w:left="0" w:firstLine="0"/>
-              <w:jc w:val="left"/>
-              <w:rPr>
-                <w:spacing w:val="0"/>
-                <w:position w:val="0"/>
+        <w:tc>
+          <w:tcPr>
+            <w:tcW w:w="1755" w:type="dxa"/>
+            <w:tcBorders>
+              <w:top w:val="single" w:color="000000" w:sz="8"/>
+              <w:left w:val="single" w:color="000000" w:sz="8"/>
+              <w:bottom w:val="single" w:color="000000" w:sz="8"/>
+              <w:right w:val="single" w:color="000000" w:sz="8"/>
+            </w:tcBorders>
+            <w:shd w:color="000000" w:fill="ffffff" w:val="clear"/>
+            <w:tcMar>
+              <w:left w:w="100" w:type="dxa"/>
+              <w:right w:w="100" w:type="dxa"/>
+            </w:tcMar>
+            <w:vAlign w:val="top"/>
+          </w:tcPr>
+          <w:p>
+            <w:pPr>
+              <w:spacing w:before="0" w:after="0" w:line="279"/>
+              <w:ind w:right="0" w:left="0" w:firstLine="0"/>
+              <w:jc w:val="left"/>
+              <w:rPr>
+                <w:rFonts w:ascii="Aptos" w:hAnsi="Aptos" w:cs="Aptos" w:eastAsia="Aptos"/>
+                <w:color w:val="auto"/>
+                <w:spacing w:val="0"/>
+                <w:position w:val="0"/>
+                <w:sz w:val="24"/>
                 <w:shd w:fill="auto" w:val="clear"/>
               </w:rPr>
             </w:pPr>
@@ -863,10 +820,37 @@
               </w:rPr>
               <w:t xml:space="preserve">{brojUcesnikaOffline} - offline</w:t>
             </w:r>
+          </w:p>
+          <w:p>
+            <w:pPr>
+              <w:spacing w:before="0" w:after="0" w:line="279"/>
+              <w:ind w:right="0" w:left="0" w:firstLine="0"/>
+              <w:jc w:val="left"/>
+              <w:rPr>
+                <w:spacing w:val="0"/>
+                <w:position w:val="0"/>
+                <w:shd w:fill="auto" w:val="clear"/>
+              </w:rPr>
+            </w:pPr>
           </w:p>
         </w:tc>
       </w:tr>
     </w:tbl>
+    <w:p>
+      <w:pPr>
+        <w:spacing w:before="0" w:after="160" w:line="279"/>
+        <w:ind w:right="0" w:left="0" w:firstLine="0"/>
+        <w:jc w:val="left"/>
+        <w:rPr>
+          <w:rFonts w:ascii="Aptos" w:hAnsi="Aptos" w:cs="Aptos" w:eastAsia="Aptos"/>
+          <w:color w:val="auto"/>
+          <w:spacing w:val="0"/>
+          <w:position w:val="0"/>
+          <w:sz w:val="24"/>
+          <w:shd w:fill="auto" w:val="clear"/>
+        </w:rPr>
+      </w:pPr>
+    </w:p>
     <w:p>
       <w:pPr>
         <w:spacing w:before="0" w:after="160" w:line="279"/>
@@ -890,7 +874,7 @@
         <w:gridCol w:w="1389"/>
         <w:gridCol w:w="1389"/>
         <w:gridCol w:w="1389"/>
-        <w:gridCol w:w="1390"/>
+        <w:gridCol w:w="2565"/>
       </w:tblGrid>
       <w:tr>
         <w:trPr>
@@ -1104,7 +1088,7 @@
         </w:tc>
         <w:tc>
           <w:tcPr>
-            <w:tcW w:w="1390" w:type="dxa"/>
+            <w:tcW w:w="2565" w:type="dxa"/>
             <w:tcBorders>
               <w:top w:val="single" w:color="000000" w:sz="8"/>
               <w:left w:val="single" w:color="000000" w:sz="8"/>
@@ -1186,7 +1170,7 @@
                 <w:u w:val="single"/>
                 <w:shd w:fill="auto" w:val="clear"/>
               </w:rPr>
-              <w:t xml:space="preserve">{onlineCena} - online</w:t>
+              <w:t xml:space="preserve">{#hasOnline} {onlineCena} - online</w:t>
             </w:r>
           </w:p>
         </w:tc>
@@ -1356,42 +1340,42 @@
         </w:tc>
         <w:tc>
           <w:tcPr>
-            <w:tcW w:w="1390" w:type="dxa"/>
-            <w:tcBorders>
-              <w:top w:val="single" w:color="000000" w:sz="8"/>
-              <w:left w:val="single" w:color="000000" w:sz="8"/>
-              <w:bottom w:val="single" w:color="000000" w:sz="8"/>
-              <w:right w:val="single" w:color="000000" w:sz="8"/>
-            </w:tcBorders>
-            <w:shd w:color="000000" w:fill="ffffff" w:val="clear"/>
-            <w:tcMar>
-              <w:left w:w="100" w:type="dxa"/>
-              <w:right w:w="100" w:type="dxa"/>
-            </w:tcMar>
-            <w:vAlign w:val="top"/>
-          </w:tcPr>
-          <w:p>
-            <w:pPr>
-              <w:spacing w:before="0" w:after="0" w:line="279"/>
-              <w:ind w:right="0" w:left="0" w:firstLine="0"/>
-              <w:jc w:val="left"/>
-              <w:rPr>
-                <w:spacing w:val="0"/>
-                <w:position w:val="0"/>
-                <w:shd w:fill="auto" w:val="clear"/>
-              </w:rPr>
-            </w:pPr>
-            <w:r>
-              <w:rPr>
-                <w:rFonts w:ascii="Times New Roman" w:hAnsi="Times New Roman" w:cs="Times New Roman" w:eastAsia="Times New Roman"/>
-                <w:color w:val="000000"/>
-                <w:spacing w:val="0"/>
-                <w:position w:val="0"/>
-                <w:sz w:val="24"/>
-                <w:u w:val="single"/>
-                <w:shd w:fill="auto" w:val="clear"/>
-              </w:rPr>
-              <w:t xml:space="preserve">{onlineUkupnaNaknada}</w:t>
+            <w:tcW w:w="2565" w:type="dxa"/>
+            <w:tcBorders>
+              <w:top w:val="single" w:color="000000" w:sz="8"/>
+              <w:left w:val="single" w:color="000000" w:sz="8"/>
+              <w:bottom w:val="single" w:color="000000" w:sz="8"/>
+              <w:right w:val="single" w:color="000000" w:sz="8"/>
+            </w:tcBorders>
+            <w:shd w:color="000000" w:fill="ffffff" w:val="clear"/>
+            <w:tcMar>
+              <w:left w:w="100" w:type="dxa"/>
+              <w:right w:w="100" w:type="dxa"/>
+            </w:tcMar>
+            <w:vAlign w:val="top"/>
+          </w:tcPr>
+          <w:p>
+            <w:pPr>
+              <w:spacing w:before="0" w:after="0" w:line="279"/>
+              <w:ind w:right="0" w:left="0" w:firstLine="0"/>
+              <w:jc w:val="left"/>
+              <w:rPr>
+                <w:spacing w:val="0"/>
+                <w:position w:val="0"/>
+                <w:shd w:fill="auto" w:val="clear"/>
+              </w:rPr>
+            </w:pPr>
+            <w:r>
+              <w:rPr>
+                <w:rFonts w:ascii="Times New Roman" w:hAnsi="Times New Roman" w:cs="Times New Roman" w:eastAsia="Times New Roman"/>
+                <w:color w:val="000000"/>
+                <w:spacing w:val="0"/>
+                <w:position w:val="0"/>
+                <w:sz w:val="24"/>
+                <w:u w:val="single"/>
+                <w:shd w:fill="auto" w:val="clear"/>
+              </w:rPr>
+              <w:t xml:space="preserve">{onlineUkupnaNaknada} {/hasOnline}</w:t>
             </w:r>
           </w:p>
         </w:tc>
@@ -1438,7 +1422,7 @@
                 <w:u w:val="single"/>
                 <w:shd w:fill="auto" w:val="clear"/>
               </w:rPr>
-              <w:t xml:space="preserve">{oflineCena} - offline</w:t>
+              <w:t xml:space="preserve">{#hasOffline} {oflineCena} - offline</w:t>
             </w:r>
           </w:p>
         </w:tc>
@@ -1608,42 +1592,42 @@
         </w:tc>
         <w:tc>
           <w:tcPr>
-            <w:tcW w:w="1390" w:type="dxa"/>
-            <w:tcBorders>
-              <w:top w:val="single" w:color="000000" w:sz="8"/>
-              <w:left w:val="single" w:color="000000" w:sz="8"/>
-              <w:bottom w:val="single" w:color="000000" w:sz="8"/>
-              <w:right w:val="single" w:color="000000" w:sz="8"/>
-            </w:tcBorders>
-            <w:shd w:color="000000" w:fill="ffffff" w:val="clear"/>
-            <w:tcMar>
-              <w:left w:w="100" w:type="dxa"/>
-              <w:right w:w="100" w:type="dxa"/>
-            </w:tcMar>
-            <w:vAlign w:val="top"/>
-          </w:tcPr>
-          <w:p>
-            <w:pPr>
-              <w:spacing w:before="0" w:after="0" w:line="279"/>
-              <w:ind w:right="0" w:left="0" w:firstLine="0"/>
-              <w:jc w:val="left"/>
-              <w:rPr>
-                <w:spacing w:val="0"/>
-                <w:position w:val="0"/>
-                <w:shd w:fill="auto" w:val="clear"/>
-              </w:rPr>
-            </w:pPr>
-            <w:r>
-              <w:rPr>
-                <w:rFonts w:ascii="Times New Roman" w:hAnsi="Times New Roman" w:cs="Times New Roman" w:eastAsia="Times New Roman"/>
-                <w:color w:val="000000"/>
-                <w:spacing w:val="0"/>
-                <w:position w:val="0"/>
-                <w:sz w:val="24"/>
-                <w:u w:val="single"/>
-                <w:shd w:fill="auto" w:val="clear"/>
-              </w:rPr>
-              <w:t xml:space="preserve">{offlineUkupnaNaknada}</w:t>
+            <w:tcW w:w="2565" w:type="dxa"/>
+            <w:tcBorders>
+              <w:top w:val="single" w:color="000000" w:sz="8"/>
+              <w:left w:val="single" w:color="000000" w:sz="8"/>
+              <w:bottom w:val="single" w:color="000000" w:sz="8"/>
+              <w:right w:val="single" w:color="000000" w:sz="8"/>
+            </w:tcBorders>
+            <w:shd w:color="000000" w:fill="ffffff" w:val="clear"/>
+            <w:tcMar>
+              <w:left w:w="100" w:type="dxa"/>
+              <w:right w:w="100" w:type="dxa"/>
+            </w:tcMar>
+            <w:vAlign w:val="top"/>
+          </w:tcPr>
+          <w:p>
+            <w:pPr>
+              <w:spacing w:before="0" w:after="0" w:line="279"/>
+              <w:ind w:right="0" w:left="0" w:firstLine="0"/>
+              <w:jc w:val="left"/>
+              <w:rPr>
+                <w:spacing w:val="0"/>
+                <w:position w:val="0"/>
+                <w:shd w:fill="auto" w:val="clear"/>
+              </w:rPr>
+            </w:pPr>
+            <w:r>
+              <w:rPr>
+                <w:rFonts w:ascii="Times New Roman" w:hAnsi="Times New Roman" w:cs="Times New Roman" w:eastAsia="Times New Roman"/>
+                <w:color w:val="000000"/>
+                <w:spacing w:val="0"/>
+                <w:position w:val="0"/>
+                <w:sz w:val="24"/>
+                <w:u w:val="single"/>
+                <w:shd w:fill="auto" w:val="clear"/>
+              </w:rPr>
+              <w:t xml:space="preserve">{offlineUkupnaNaknada} {/hasOffline}</w:t>
             </w:r>
           </w:p>
         </w:tc>
@@ -1883,7 +1867,31 @@
           <w:u w:val="single"/>
           <w:shd w:fill="auto" w:val="clear"/>
         </w:rPr>
-        <w:t xml:space="preserve">čuna: Beograd,12/12/2024</w:t>
+        <w:t xml:space="preserve">čuna: Beograd,</w:t>
+      </w:r>
+      <w:r>
+        <w:rPr>
+          <w:rFonts w:ascii="Times New Roman" w:hAnsi="Times New Roman" w:cs="Times New Roman" w:eastAsia="Times New Roman"/>
+          <w:color w:val="000000"/>
+          <w:spacing w:val="0"/>
+          <w:position w:val="0"/>
+          <w:sz w:val="24"/>
+          <w:u w:val="single"/>
+          <w:shd w:fill="auto" w:val="clear"/>
+        </w:rPr>
+        <w:t xml:space="preserve"> </w:t>
+      </w:r>
+      <w:r>
+        <w:rPr>
+          <w:rFonts w:ascii="Times New Roman" w:hAnsi="Times New Roman" w:cs="Times New Roman" w:eastAsia="Times New Roman"/>
+          <w:color w:val="000000"/>
+          <w:spacing w:val="0"/>
+          <w:position w:val="0"/>
+          <w:sz w:val="24"/>
+          <w:u w:val="single"/>
+          <w:shd w:fill="auto" w:val="clear"/>
+        </w:rPr>
+        <w:t xml:space="preserve">{datumIzdavanjaRacuna}</w:t>
       </w:r>
     </w:p>
     <w:p>

</xml_diff>

<commit_message>
Add option to use pozivNaBroj and rokZaUplatu
</commit_message>
<xml_diff>
--- a/ied-be/src/templates/template_1.docx
+++ b/ied-be/src/templates/template_1.docx
@@ -430,7 +430,43 @@
           <w:u w:val="single"/>
           <w:shd w:fill="auto" w:val="clear"/>
         </w:rPr>
-        <w:t xml:space="preserve"> 809/24</w:t>
+        <w:t xml:space="preserve"> </w:t>
+      </w:r>
+      <w:r>
+        <w:rPr>
+          <w:rFonts w:ascii="Times New Roman" w:hAnsi="Times New Roman" w:cs="Times New Roman" w:eastAsia="Times New Roman"/>
+          <w:color w:val="000000"/>
+          <w:spacing w:val="0"/>
+          <w:position w:val="0"/>
+          <w:sz w:val="24"/>
+          <w:u w:val="single"/>
+          <w:shd w:fill="auto" w:val="clear"/>
+        </w:rPr>
+        <w:t xml:space="preserve">{predracunBroj}</w:t>
+      </w:r>
+      <w:r>
+        <w:rPr>
+          <w:rFonts w:ascii="Times New Roman" w:hAnsi="Times New Roman" w:cs="Times New Roman" w:eastAsia="Times New Roman"/>
+          <w:color w:val="000000"/>
+          <w:spacing w:val="0"/>
+          <w:position w:val="0"/>
+          <w:sz w:val="24"/>
+          <w:u w:val="single"/>
+          <w:shd w:fill="auto" w:val="clear"/>
+        </w:rPr>
+        <w:t xml:space="preserve">/2</w:t>
+      </w:r>
+      <w:r>
+        <w:rPr>
+          <w:rFonts w:ascii="Times New Roman" w:hAnsi="Times New Roman" w:cs="Times New Roman" w:eastAsia="Times New Roman"/>
+          <w:color w:val="000000"/>
+          <w:spacing w:val="0"/>
+          <w:position w:val="0"/>
+          <w:sz w:val="24"/>
+          <w:u w:val="single"/>
+          <w:shd w:fill="auto" w:val="clear"/>
+        </w:rPr>
+        <w:t xml:space="preserve">5</w:t>
       </w:r>
     </w:p>
     <w:p>
@@ -1698,7 +1734,31 @@
           <w:u w:val="single"/>
           <w:shd w:fill="auto" w:val="clear"/>
         </w:rPr>
-        <w:t xml:space="preserve">:__/__________________________________</w:t>
+        <w:t xml:space="preserve">:</w:t>
+      </w:r>
+      <w:r>
+        <w:rPr>
+          <w:rFonts w:ascii="Times New Roman" w:hAnsi="Times New Roman" w:cs="Times New Roman" w:eastAsia="Times New Roman"/>
+          <w:color w:val="000000"/>
+          <w:spacing w:val="0"/>
+          <w:position w:val="0"/>
+          <w:sz w:val="20"/>
+          <w:u w:val="single"/>
+          <w:shd w:fill="auto" w:val="clear"/>
+        </w:rPr>
+        <w:t xml:space="preserve"> </w:t>
+      </w:r>
+      <w:r>
+        <w:rPr>
+          <w:rFonts w:ascii="Times New Roman" w:hAnsi="Times New Roman" w:cs="Times New Roman" w:eastAsia="Times New Roman"/>
+          <w:color w:val="000000"/>
+          <w:spacing w:val="0"/>
+          <w:position w:val="0"/>
+          <w:sz w:val="20"/>
+          <w:u w:val="single"/>
+          <w:shd w:fill="auto" w:val="clear"/>
+        </w:rPr>
+        <w:t xml:space="preserve">__/__________________________________</w:t>
       </w:r>
       <w:r>
         <w:rPr>
@@ -1712,8 +1772,22 @@
         <w:tab/>
         <w:tab/>
         <w:tab/>
-        <w:tab/>
-      </w:r>
+      </w:r>
+    </w:p>
+    <w:p>
+      <w:pPr>
+        <w:spacing w:before="850" w:after="0" w:line="279"/>
+        <w:ind w:right="0" w:left="0" w:firstLine="0"/>
+        <w:jc w:val="left"/>
+        <w:rPr>
+          <w:rFonts w:ascii="Times New Roman" w:hAnsi="Times New Roman" w:cs="Times New Roman" w:eastAsia="Times New Roman"/>
+          <w:color w:val="auto"/>
+          <w:spacing w:val="0"/>
+          <w:position w:val="0"/>
+          <w:sz w:val="24"/>
+          <w:shd w:fill="auto" w:val="clear"/>
+        </w:rPr>
+      </w:pPr>
       <w:r>
         <w:rPr>
           <w:rFonts w:ascii="Times New Roman" w:hAnsi="Times New Roman" w:cs="Times New Roman" w:eastAsia="Times New Roman"/>
@@ -1789,7 +1863,7 @@
           <w:u w:val="single"/>
           <w:shd w:fill="auto" w:val="clear"/>
         </w:rPr>
-        <w:t xml:space="preserve">809/24</w:t>
+        <w:t xml:space="preserve">{predracunBroj}/25</w:t>
       </w:r>
     </w:p>
     <w:p>

</xml_diff>

<commit_message>
Add total cost and add price formatting
</commit_message>
<xml_diff>
--- a/ied-be/src/templates/template_1.docx
+++ b/ied-be/src/templates/template_1.docx
@@ -17,8 +17,8 @@
         </w:rPr>
       </w:pPr>
       <w:r>
-        <w:object w:dxaOrig="6739" w:dyaOrig="1065">
-          <v:rect xmlns:o="urn:schemas-microsoft-com:office:office" xmlns:v="urn:schemas-microsoft-com:vml" id="rectole0000000000" style="width:336.950000pt;height:53.250000pt" o:preferrelative="t" o:ole="">
+        <w:object w:dxaOrig="6823" w:dyaOrig="1073">
+          <v:rect xmlns:o="urn:schemas-microsoft-com:office:office" xmlns:v="urn:schemas-microsoft-com:vml" id="rectole0000000000" style="width:341.150000pt;height:53.650000pt" o:preferrelative="t" o:ole="">
             <o:lock v:ext="edit"/>
             <v:imagedata xmlns:r="http://schemas.openxmlformats.org/officeDocument/2006/relationships" r:id="docRId1" o:title=""/>
           </v:rect>
@@ -178,7 +178,6 @@
                 <w:rFonts w:ascii="Calibri" w:hAnsi="Calibri" w:cs="Calibri" w:eastAsia="Calibri"/>
                 <w:spacing w:val="0"/>
                 <w:position w:val="0"/>
-                <w:shd w:fill="auto" w:val="clear"/>
               </w:rPr>
             </w:pPr>
             <w:r>
@@ -246,7 +245,6 @@
               <w:rPr>
                 <w:spacing w:val="0"/>
                 <w:position w:val="0"/>
-                <w:shd w:fill="auto" w:val="clear"/>
               </w:rPr>
             </w:pPr>
             <w:r>
@@ -361,7 +359,6 @@
               <w:rPr>
                 <w:spacing w:val="0"/>
                 <w:position w:val="0"/>
-                <w:shd w:fill="auto" w:val="clear"/>
               </w:rPr>
             </w:pPr>
             <w:r>
@@ -430,43 +427,7 @@
           <w:u w:val="single"/>
           <w:shd w:fill="auto" w:val="clear"/>
         </w:rPr>
-        <w:t xml:space="preserve"> </w:t>
-      </w:r>
-      <w:r>
-        <w:rPr>
-          <w:rFonts w:ascii="Times New Roman" w:hAnsi="Times New Roman" w:cs="Times New Roman" w:eastAsia="Times New Roman"/>
-          <w:color w:val="000000"/>
-          <w:spacing w:val="0"/>
-          <w:position w:val="0"/>
-          <w:sz w:val="24"/>
-          <w:u w:val="single"/>
-          <w:shd w:fill="auto" w:val="clear"/>
-        </w:rPr>
-        <w:t xml:space="preserve">{predracunBroj}</w:t>
-      </w:r>
-      <w:r>
-        <w:rPr>
-          <w:rFonts w:ascii="Times New Roman" w:hAnsi="Times New Roman" w:cs="Times New Roman" w:eastAsia="Times New Roman"/>
-          <w:color w:val="000000"/>
-          <w:spacing w:val="0"/>
-          <w:position w:val="0"/>
-          <w:sz w:val="24"/>
-          <w:u w:val="single"/>
-          <w:shd w:fill="auto" w:val="clear"/>
-        </w:rPr>
-        <w:t xml:space="preserve">/2</w:t>
-      </w:r>
-      <w:r>
-        <w:rPr>
-          <w:rFonts w:ascii="Times New Roman" w:hAnsi="Times New Roman" w:cs="Times New Roman" w:eastAsia="Times New Roman"/>
-          <w:color w:val="000000"/>
-          <w:spacing w:val="0"/>
-          <w:position w:val="0"/>
-          <w:sz w:val="24"/>
-          <w:u w:val="single"/>
-          <w:shd w:fill="auto" w:val="clear"/>
-        </w:rPr>
-        <w:t xml:space="preserve">5</w:t>
+        <w:t xml:space="preserve"> {predracunBroj}/25</w:t>
       </w:r>
     </w:p>
     <w:p>
@@ -521,7 +482,6 @@
               <w:rPr>
                 <w:spacing w:val="0"/>
                 <w:position w:val="0"/>
-                <w:shd w:fill="auto" w:val="clear"/>
               </w:rPr>
             </w:pPr>
             <w:r>
@@ -562,7 +522,6 @@
               <w:rPr>
                 <w:spacing w:val="0"/>
                 <w:position w:val="0"/>
-                <w:shd w:fill="auto" w:val="clear"/>
               </w:rPr>
             </w:pPr>
             <w:r>
@@ -603,7 +562,6 @@
               <w:rPr>
                 <w:spacing w:val="0"/>
                 <w:position w:val="0"/>
-                <w:shd w:fill="auto" w:val="clear"/>
               </w:rPr>
             </w:pPr>
             <w:r>
@@ -656,7 +614,6 @@
               <w:rPr>
                 <w:spacing w:val="0"/>
                 <w:position w:val="0"/>
-                <w:shd w:fill="auto" w:val="clear"/>
               </w:rPr>
             </w:pPr>
             <w:r>
@@ -715,7 +672,6 @@
               <w:rPr>
                 <w:spacing w:val="0"/>
                 <w:position w:val="0"/>
-                <w:shd w:fill="auto" w:val="clear"/>
               </w:rPr>
             </w:pPr>
             <w:r>
@@ -756,7 +712,6 @@
               <w:rPr>
                 <w:spacing w:val="0"/>
                 <w:position w:val="0"/>
-                <w:shd w:fill="auto" w:val="clear"/>
               </w:rPr>
             </w:pPr>
             <w:r>
@@ -797,7 +752,6 @@
               <w:rPr>
                 <w:spacing w:val="0"/>
                 <w:position w:val="0"/>
-                <w:shd w:fill="auto" w:val="clear"/>
               </w:rPr>
             </w:pPr>
             <w:r>
@@ -865,7 +819,6 @@
               <w:rPr>
                 <w:spacing w:val="0"/>
                 <w:position w:val="0"/>
-                <w:shd w:fill="auto" w:val="clear"/>
               </w:rPr>
             </w:pPr>
           </w:p>
@@ -941,7 +894,6 @@
               <w:rPr>
                 <w:spacing w:val="0"/>
                 <w:position w:val="0"/>
-                <w:shd w:fill="auto" w:val="clear"/>
               </w:rPr>
             </w:pPr>
             <w:r>
@@ -982,7 +934,6 @@
               <w:rPr>
                 <w:spacing w:val="0"/>
                 <w:position w:val="0"/>
-                <w:shd w:fill="auto" w:val="clear"/>
               </w:rPr>
             </w:pPr>
             <w:r>
@@ -1023,7 +974,6 @@
               <w:rPr>
                 <w:spacing w:val="0"/>
                 <w:position w:val="0"/>
-                <w:shd w:fill="auto" w:val="clear"/>
               </w:rPr>
             </w:pPr>
             <w:r>
@@ -1064,7 +1014,6 @@
               <w:rPr>
                 <w:spacing w:val="0"/>
                 <w:position w:val="0"/>
-                <w:shd w:fill="auto" w:val="clear"/>
               </w:rPr>
             </w:pPr>
             <w:r>
@@ -1105,7 +1054,6 @@
               <w:rPr>
                 <w:spacing w:val="0"/>
                 <w:position w:val="0"/>
-                <w:shd w:fill="auto" w:val="clear"/>
               </w:rPr>
             </w:pPr>
             <w:r>
@@ -1146,7 +1094,6 @@
               <w:rPr>
                 <w:spacing w:val="0"/>
                 <w:position w:val="0"/>
-                <w:shd w:fill="auto" w:val="clear"/>
               </w:rPr>
             </w:pPr>
             <w:r>
@@ -1193,7 +1140,6 @@
               <w:rPr>
                 <w:spacing w:val="0"/>
                 <w:position w:val="0"/>
-                <w:shd w:fill="auto" w:val="clear"/>
               </w:rPr>
             </w:pPr>
             <w:r>
@@ -1234,7 +1180,6 @@
               <w:rPr>
                 <w:spacing w:val="0"/>
                 <w:position w:val="0"/>
-                <w:shd w:fill="auto" w:val="clear"/>
               </w:rPr>
             </w:pPr>
             <w:r>
@@ -1275,7 +1220,6 @@
               <w:rPr>
                 <w:spacing w:val="0"/>
                 <w:position w:val="0"/>
-                <w:shd w:fill="auto" w:val="clear"/>
               </w:rPr>
             </w:pPr>
             <w:r>
@@ -1316,7 +1260,6 @@
               <w:rPr>
                 <w:spacing w:val="0"/>
                 <w:position w:val="0"/>
-                <w:shd w:fill="auto" w:val="clear"/>
               </w:rPr>
             </w:pPr>
             <w:r>
@@ -1357,7 +1300,6 @@
               <w:rPr>
                 <w:spacing w:val="0"/>
                 <w:position w:val="0"/>
-                <w:shd w:fill="auto" w:val="clear"/>
               </w:rPr>
             </w:pPr>
             <w:r>
@@ -1398,7 +1340,6 @@
               <w:rPr>
                 <w:spacing w:val="0"/>
                 <w:position w:val="0"/>
-                <w:shd w:fill="auto" w:val="clear"/>
               </w:rPr>
             </w:pPr>
             <w:r>
@@ -1445,20 +1386,19 @@
               <w:rPr>
                 <w:spacing w:val="0"/>
                 <w:position w:val="0"/>
-                <w:shd w:fill="auto" w:val="clear"/>
-              </w:rPr>
-            </w:pPr>
-            <w:r>
-              <w:rPr>
-                <w:rFonts w:ascii="Times New Roman" w:hAnsi="Times New Roman" w:cs="Times New Roman" w:eastAsia="Times New Roman"/>
-                <w:color w:val="000000"/>
-                <w:spacing w:val="0"/>
-                <w:position w:val="0"/>
-                <w:sz w:val="24"/>
-                <w:u w:val="single"/>
-                <w:shd w:fill="auto" w:val="clear"/>
-              </w:rPr>
-              <w:t xml:space="preserve">{#hasOffline} {oflineCena} - offline</w:t>
+              </w:rPr>
+            </w:pPr>
+            <w:r>
+              <w:rPr>
+                <w:rFonts w:ascii="Times New Roman" w:hAnsi="Times New Roman" w:cs="Times New Roman" w:eastAsia="Times New Roman"/>
+                <w:color w:val="000000"/>
+                <w:spacing w:val="0"/>
+                <w:position w:val="0"/>
+                <w:sz w:val="24"/>
+                <w:u w:val="single"/>
+                <w:shd w:fill="auto" w:val="clear"/>
+              </w:rPr>
+              <w:t xml:space="preserve">{#hasOffline} {offlineCena} - offline</w:t>
             </w:r>
           </w:p>
         </w:tc>
@@ -1486,7 +1426,6 @@
               <w:rPr>
                 <w:spacing w:val="0"/>
                 <w:position w:val="0"/>
-                <w:shd w:fill="auto" w:val="clear"/>
               </w:rPr>
             </w:pPr>
             <w:r>
@@ -1527,7 +1466,6 @@
               <w:rPr>
                 <w:spacing w:val="0"/>
                 <w:position w:val="0"/>
-                <w:shd w:fill="auto" w:val="clear"/>
               </w:rPr>
             </w:pPr>
             <w:r>
@@ -1568,7 +1506,6 @@
               <w:rPr>
                 <w:spacing w:val="0"/>
                 <w:position w:val="0"/>
-                <w:shd w:fill="auto" w:val="clear"/>
               </w:rPr>
             </w:pPr>
             <w:r>
@@ -1609,7 +1546,6 @@
               <w:rPr>
                 <w:spacing w:val="0"/>
                 <w:position w:val="0"/>
-                <w:shd w:fill="auto" w:val="clear"/>
               </w:rPr>
             </w:pPr>
             <w:r>
@@ -1650,7 +1586,6 @@
               <w:rPr>
                 <w:spacing w:val="0"/>
                 <w:position w:val="0"/>
-                <w:shd w:fill="auto" w:val="clear"/>
               </w:rPr>
             </w:pPr>
             <w:r>
@@ -1734,31 +1669,7 @@
           <w:u w:val="single"/>
           <w:shd w:fill="auto" w:val="clear"/>
         </w:rPr>
-        <w:t xml:space="preserve">:</w:t>
-      </w:r>
-      <w:r>
-        <w:rPr>
-          <w:rFonts w:ascii="Times New Roman" w:hAnsi="Times New Roman" w:cs="Times New Roman" w:eastAsia="Times New Roman"/>
-          <w:color w:val="000000"/>
-          <w:spacing w:val="0"/>
-          <w:position w:val="0"/>
-          <w:sz w:val="20"/>
-          <w:u w:val="single"/>
-          <w:shd w:fill="auto" w:val="clear"/>
-        </w:rPr>
-        <w:t xml:space="preserve"> </w:t>
-      </w:r>
-      <w:r>
-        <w:rPr>
-          <w:rFonts w:ascii="Times New Roman" w:hAnsi="Times New Roman" w:cs="Times New Roman" w:eastAsia="Times New Roman"/>
-          <w:color w:val="000000"/>
-          <w:spacing w:val="0"/>
-          <w:position w:val="0"/>
-          <w:sz w:val="20"/>
-          <w:u w:val="single"/>
-          <w:shd w:fill="auto" w:val="clear"/>
-        </w:rPr>
-        <w:t xml:space="preserve">__/__________________________________</w:t>
+        <w:t xml:space="preserve">: __/__________________________________</w:t>
       </w:r>
       <w:r>
         <w:rPr>
@@ -1941,31 +1852,7 @@
           <w:u w:val="single"/>
           <w:shd w:fill="auto" w:val="clear"/>
         </w:rPr>
-        <w:t xml:space="preserve">čuna: Beograd,</w:t>
-      </w:r>
-      <w:r>
-        <w:rPr>
-          <w:rFonts w:ascii="Times New Roman" w:hAnsi="Times New Roman" w:cs="Times New Roman" w:eastAsia="Times New Roman"/>
-          <w:color w:val="000000"/>
-          <w:spacing w:val="0"/>
-          <w:position w:val="0"/>
-          <w:sz w:val="24"/>
-          <w:u w:val="single"/>
-          <w:shd w:fill="auto" w:val="clear"/>
-        </w:rPr>
-        <w:t xml:space="preserve"> </w:t>
-      </w:r>
-      <w:r>
-        <w:rPr>
-          <w:rFonts w:ascii="Times New Roman" w:hAnsi="Times New Roman" w:cs="Times New Roman" w:eastAsia="Times New Roman"/>
-          <w:color w:val="000000"/>
-          <w:spacing w:val="0"/>
-          <w:position w:val="0"/>
-          <w:sz w:val="24"/>
-          <w:u w:val="single"/>
-          <w:shd w:fill="auto" w:val="clear"/>
-        </w:rPr>
-        <w:t xml:space="preserve">{datumIzdavanjaRacuna}</w:t>
+        <w:t xml:space="preserve">čuna: Beograd, {datumIzdavanjaRacuna}</w:t>
       </w:r>
     </w:p>
     <w:p>

</xml_diff>

<commit_message>
Improve template with more data
</commit_message>
<xml_diff>
--- a/ied-be/src/templates/template_1.docx
+++ b/ied-be/src/templates/template_1.docx
@@ -17,8 +17,8 @@
         </w:rPr>
       </w:pPr>
       <w:r>
-        <w:object w:dxaOrig="6823" w:dyaOrig="1073">
-          <v:rect xmlns:o="urn:schemas-microsoft-com:office:office" xmlns:v="urn:schemas-microsoft-com:vml" id="rectole0000000000" style="width:341.150000pt;height:53.650000pt" o:preferrelative="t" o:ole="">
+        <w:object w:dxaOrig="6904" w:dyaOrig="1093">
+          <v:rect xmlns:o="urn:schemas-microsoft-com:office:office" xmlns:v="urn:schemas-microsoft-com:vml" id="rectole0000000000" style="width:345.200000pt;height:54.650000pt" o:preferrelative="t" o:ole="">
             <o:lock v:ext="edit"/>
             <v:imagedata xmlns:r="http://schemas.openxmlformats.org/officeDocument/2006/relationships" r:id="docRId1" o:title=""/>
           </v:rect>
@@ -1621,6 +1621,81 @@
     </w:p>
     <w:p>
       <w:pPr>
+        <w:spacing w:before="0" w:after="160" w:line="279"/>
+        <w:ind w:right="0" w:left="0" w:firstLine="0"/>
+        <w:jc w:val="left"/>
+        <w:rPr>
+          <w:rFonts w:ascii="Times New Roman" w:hAnsi="Times New Roman" w:cs="Times New Roman" w:eastAsia="Times New Roman"/>
+          <w:color w:val="auto"/>
+          <w:spacing w:val="0"/>
+          <w:position w:val="0"/>
+          <w:sz w:val="24"/>
+          <w:shd w:fill="auto" w:val="clear"/>
+        </w:rPr>
+      </w:pPr>
+      <w:r>
+        <w:rPr>
+          <w:rFonts w:ascii="Times New Roman" w:hAnsi="Times New Roman" w:cs="Times New Roman" w:eastAsia="Times New Roman"/>
+          <w:color w:val="auto"/>
+          <w:spacing w:val="0"/>
+          <w:position w:val="0"/>
+          <w:sz w:val="24"/>
+          <w:shd w:fill="auto" w:val="clear"/>
+        </w:rPr>
+        <w:t xml:space="preserve">Ukupna naknada po svim stavkama: {ukupnaNaknada}</w:t>
+      </w:r>
+    </w:p>
+    <w:p>
+      <w:pPr>
+        <w:spacing w:before="0" w:after="160" w:line="279"/>
+        <w:ind w:right="0" w:left="0" w:firstLine="0"/>
+        <w:jc w:val="left"/>
+        <w:rPr>
+          <w:rFonts w:ascii="Aptos" w:hAnsi="Aptos" w:cs="Aptos" w:eastAsia="Aptos"/>
+          <w:color w:val="auto"/>
+          <w:spacing w:val="0"/>
+          <w:position w:val="0"/>
+          <w:sz w:val="24"/>
+          <w:shd w:fill="auto" w:val="clear"/>
+        </w:rPr>
+      </w:pPr>
+      <w:r>
+        <w:rPr>
+          <w:rFonts w:ascii="Times New Roman" w:hAnsi="Times New Roman" w:cs="Times New Roman" w:eastAsia="Times New Roman"/>
+          <w:color w:val="auto"/>
+          <w:spacing w:val="0"/>
+          <w:position w:val="0"/>
+          <w:sz w:val="24"/>
+          <w:shd w:fill="auto" w:val="clear"/>
+        </w:rPr>
+        <w:t xml:space="preserve">Ukupni PDV po svim stavkama: {</w:t>
+      </w:r>
+      <w:r>
+        <w:rPr>
+          <w:rFonts w:ascii="Times New Roman" w:hAnsi="Times New Roman" w:cs="Times New Roman" w:eastAsia="Times New Roman"/>
+          <w:color w:val="000000"/>
+          <w:spacing w:val="0"/>
+          <w:position w:val="0"/>
+          <w:sz w:val="24"/>
+          <w:u w:val="single"/>
+          <w:shd w:fill="auto" w:val="clear"/>
+        </w:rPr>
+        <w:t xml:space="preserve">ukupanPdv</w:t>
+      </w:r>
+      <w:r>
+        <w:rPr>
+          <w:rFonts w:ascii="Times New Roman" w:hAnsi="Times New Roman" w:cs="Times New Roman" w:eastAsia="Times New Roman"/>
+          <w:color w:val="auto"/>
+          <w:spacing w:val="0"/>
+          <w:position w:val="0"/>
+          <w:sz w:val="24"/>
+          <w:shd w:fill="auto" w:val="clear"/>
+        </w:rPr>
+        <w:t xml:space="preserve">}</w:t>
+      </w:r>
+    </w:p>
+    <w:p>
+      <w:pPr>
         <w:spacing w:before="850" w:after="0" w:line="279"/>
         <w:ind w:right="0" w:left="0" w:firstLine="0"/>
         <w:jc w:val="left"/>

</xml_diff>

<commit_message>
Print data on template
</commit_message>
<xml_diff>
--- a/ied-be/src/templates/template_1.docx
+++ b/ied-be/src/templates/template_1.docx
@@ -17,8 +17,8 @@
         </w:rPr>
       </w:pPr>
       <w:r>
-        <w:object w:dxaOrig="6904" w:dyaOrig="1093">
-          <v:rect xmlns:o="urn:schemas-microsoft-com:office:office" xmlns:v="urn:schemas-microsoft-com:vml" id="rectole0000000000" style="width:345.200000pt;height:54.650000pt" o:preferrelative="t" o:ole="">
+        <w:object w:dxaOrig="6985" w:dyaOrig="1113">
+          <v:rect xmlns:o="urn:schemas-microsoft-com:office:office" xmlns:v="urn:schemas-microsoft-com:vml" id="rectole0000000000" style="width:349.250000pt;height:55.650000pt" o:preferrelative="t" o:ole="">
             <o:lock v:ext="edit"/>
             <v:imagedata xmlns:r="http://schemas.openxmlformats.org/officeDocument/2006/relationships" r:id="docRId1" o:title=""/>
           </v:rect>
@@ -76,7 +76,7 @@
                 <w:u w:val="single"/>
                 <w:shd w:fill="auto" w:val="clear"/>
               </w:rPr>
-              <w:t xml:space="preserve">Institut za ekonomsku diplomatiju d.o.o, 11080 Zemun, Be</w:t>
+              <w:t xml:space="preserve">{izdavacRacunaNaziv} </w:t>
             </w:r>
             <w:r>
               <w:rPr>
@@ -88,7 +88,7 @@
                 <w:u w:val="single"/>
                 <w:shd w:fill="auto" w:val="clear"/>
               </w:rPr>
-              <w:t xml:space="preserve">žanijska 30,  011/3077612, 3077613</w:t>
+              <w:t xml:space="preserve">{izdavacRacunaKontaktTelefoni}</w:t>
             </w:r>
           </w:p>
           <w:p>
@@ -115,7 +115,7 @@
                 <w:u w:val="single"/>
                 <w:shd w:fill="auto" w:val="clear"/>
               </w:rPr>
-              <w:t xml:space="preserve">PIB: 103159254; Mati</w:t>
+              <w:t xml:space="preserve">PIB: {izdavacRacunaPib}; Mati</w:t>
             </w:r>
             <w:r>
               <w:rPr>
@@ -127,7 +127,31 @@
                 <w:u w:val="single"/>
                 <w:shd w:fill="auto" w:val="clear"/>
               </w:rPr>
-              <w:t xml:space="preserve">čni broj: 17518313;</w:t>
+              <w:t xml:space="preserve">čni broj: </w:t>
+            </w:r>
+            <w:r>
+              <w:rPr>
+                <w:rFonts w:ascii="Calibri" w:hAnsi="Calibri" w:cs="Calibri" w:eastAsia="Calibri"/>
+                <w:color w:val="000000"/>
+                <w:spacing w:val="0"/>
+                <w:position w:val="0"/>
+                <w:sz w:val="22"/>
+                <w:u w:val="single"/>
+                <w:shd w:fill="auto" w:val="clear"/>
+              </w:rPr>
+              <w:t xml:space="preserve">{izdavacRacunaMaticniBroj}</w:t>
+            </w:r>
+            <w:r>
+              <w:rPr>
+                <w:rFonts w:ascii="Calibri" w:hAnsi="Calibri" w:cs="Calibri" w:eastAsia="Calibri"/>
+                <w:color w:val="000000"/>
+                <w:spacing w:val="0"/>
+                <w:position w:val="0"/>
+                <w:sz w:val="22"/>
+                <w:u w:val="single"/>
+                <w:shd w:fill="auto" w:val="clear"/>
+              </w:rPr>
+              <w:t xml:space="preserve">;</w:t>
             </w:r>
           </w:p>
           <w:p>
@@ -137,11 +161,8 @@
               <w:jc w:val="center"/>
               <w:rPr>
                 <w:rFonts w:ascii="Calibri" w:hAnsi="Calibri" w:cs="Calibri" w:eastAsia="Calibri"/>
-                <w:color w:val="auto"/>
-                <w:spacing w:val="0"/>
-                <w:position w:val="0"/>
-                <w:sz w:val="24"/>
-                <w:shd w:fill="auto" w:val="clear"/>
+                <w:spacing w:val="0"/>
+                <w:position w:val="0"/>
               </w:rPr>
             </w:pPr>
             <w:r>
@@ -166,23 +187,11 @@
                 <w:u w:val="single"/>
                 <w:shd w:fill="auto" w:val="clear"/>
               </w:rPr>
-              <w:t xml:space="preserve">ći računi: 170-0030035229000-87 (UniCredit Banka);</w:t>
-            </w:r>
-          </w:p>
-          <w:p>
-            <w:pPr>
-              <w:spacing w:before="0" w:after="0" w:line="279"/>
-              <w:ind w:right="0" w:left="-55" w:firstLine="0"/>
-              <w:jc w:val="center"/>
+              <w:t xml:space="preserve">ći računi: </w:t>
+            </w:r>
+            <w:r>
               <w:rPr>
                 <w:rFonts w:ascii="Calibri" w:hAnsi="Calibri" w:cs="Calibri" w:eastAsia="Calibri"/>
-                <w:spacing w:val="0"/>
-                <w:position w:val="0"/>
-              </w:rPr>
-            </w:pPr>
-            <w:r>
-              <w:rPr>
-                <w:rFonts w:ascii="Calibri" w:hAnsi="Calibri" w:cs="Calibri" w:eastAsia="Calibri"/>
                 <w:color w:val="000000"/>
                 <w:spacing w:val="0"/>
                 <w:position w:val="0"/>
@@ -190,7 +199,7 @@
                 <w:u w:val="single"/>
                 <w:shd w:fill="auto" w:val="clear"/>
               </w:rPr>
-              <w:t xml:space="preserve">325-950060005103705 (OTP banka); 265-330031003664864 (Raiffeisen banka)</w:t>
+              <w:t xml:space="preserve">{izdavacRacunaTekuciRacun}</w:t>
             </w:r>
           </w:p>
         </w:tc>

</xml_diff>